<commit_message>
Hello World using Kivy Framework
</commit_message>
<xml_diff>
--- a/Installation Guide.docx
+++ b/Installation Guide.docx
@@ -126,12 +126,7 @@
     <w:p>
       <w:r>
         <w:tab/>
-        <w:t>4. Click File-&gt;Preferences-&gt;Settings a</w:t>
-      </w:r>
-      <w:bookmarkStart w:id="0" w:name="_GoBack"/>
-      <w:bookmarkEnd w:id="0"/>
-      <w:r>
-        <w:t>nd search for Path to Python and change the path.</w:t>
+        <w:t>4. Click File-&gt;Preferences-&gt;Settings and search for Path to Python and change the path.</w:t>
       </w:r>
     </w:p>
     <w:p>
@@ -190,6 +185,52 @@
       <w:r>
         <w:t>(install pip first if it’s not already installed).</w:t>
       </w:r>
+    </w:p>
+    <w:p>
+      <w:proofErr w:type="spellStart"/>
+      <w:r>
+        <w:rPr>
+          <w:u w:val="single"/>
+        </w:rPr>
+        <w:t>Kivy</w:t>
+      </w:r>
+      <w:proofErr w:type="spellEnd"/>
+      <w:r>
+        <w:rPr>
+          <w:u w:val="single"/>
+        </w:rPr>
+        <w:t xml:space="preserve"> Installation</w:t>
+      </w:r>
+      <w:r>
+        <w:t>:</w:t>
+      </w:r>
+    </w:p>
+    <w:p>
+      <w:pPr>
+        <w:pStyle w:val="ListParagraph"/>
+        <w:numPr>
+          <w:ilvl w:val="0"/>
+          <w:numId w:val="2"/>
+        </w:numPr>
+      </w:pPr>
+      <w:bookmarkStart w:id="0" w:name="_GoBack"/>
+      <w:bookmarkEnd w:id="0"/>
+      <w:r>
+        <w:t xml:space="preserve">Follow instructions on: </w:t>
+      </w:r>
+      <w:hyperlink r:id="rId6" w:history="1">
+        <w:r>
+          <w:rPr>
+            <w:rStyle w:val="Hyperlink"/>
+          </w:rPr>
+          <w:t>https://kivy.org/doc/stable/installation/installation-windows.html</w:t>
+        </w:r>
+      </w:hyperlink>
+    </w:p>
+    <w:p>
+      <w:pPr>
+        <w:pStyle w:val="ListParagraph"/>
+      </w:pPr>
     </w:p>
     <w:p/>
     <w:sectPr>
@@ -293,8 +334,100 @@
       </w:pPr>
     </w:lvl>
   </w:abstractNum>
+  <w:abstractNum w:abstractNumId="1">
+    <w:nsid w:val="4D742DC3"/>
+    <w:multiLevelType w:val="hybridMultilevel"/>
+    <w:tmpl w:val="F7A6497E"/>
+    <w:lvl w:ilvl="0" w:tplc="0409000F">
+      <w:start w:val="1"/>
+      <w:numFmt w:val="decimal"/>
+      <w:lvlText w:val="%1."/>
+      <w:lvlJc w:val="left"/>
+      <w:pPr>
+        <w:ind w:left="720" w:hanging="360"/>
+      </w:pPr>
+      <w:rPr>
+        <w:rFonts w:hint="default"/>
+      </w:rPr>
+    </w:lvl>
+    <w:lvl w:ilvl="1" w:tplc="04090019" w:tentative="1">
+      <w:start w:val="1"/>
+      <w:numFmt w:val="lowerLetter"/>
+      <w:lvlText w:val="%2."/>
+      <w:lvlJc w:val="left"/>
+      <w:pPr>
+        <w:ind w:left="1440" w:hanging="360"/>
+      </w:pPr>
+    </w:lvl>
+    <w:lvl w:ilvl="2" w:tplc="0409001B" w:tentative="1">
+      <w:start w:val="1"/>
+      <w:numFmt w:val="lowerRoman"/>
+      <w:lvlText w:val="%3."/>
+      <w:lvlJc w:val="right"/>
+      <w:pPr>
+        <w:ind w:left="2160" w:hanging="180"/>
+      </w:pPr>
+    </w:lvl>
+    <w:lvl w:ilvl="3" w:tplc="0409000F" w:tentative="1">
+      <w:start w:val="1"/>
+      <w:numFmt w:val="decimal"/>
+      <w:lvlText w:val="%4."/>
+      <w:lvlJc w:val="left"/>
+      <w:pPr>
+        <w:ind w:left="2880" w:hanging="360"/>
+      </w:pPr>
+    </w:lvl>
+    <w:lvl w:ilvl="4" w:tplc="04090019" w:tentative="1">
+      <w:start w:val="1"/>
+      <w:numFmt w:val="lowerLetter"/>
+      <w:lvlText w:val="%5."/>
+      <w:lvlJc w:val="left"/>
+      <w:pPr>
+        <w:ind w:left="3600" w:hanging="360"/>
+      </w:pPr>
+    </w:lvl>
+    <w:lvl w:ilvl="5" w:tplc="0409001B" w:tentative="1">
+      <w:start w:val="1"/>
+      <w:numFmt w:val="lowerRoman"/>
+      <w:lvlText w:val="%6."/>
+      <w:lvlJc w:val="right"/>
+      <w:pPr>
+        <w:ind w:left="4320" w:hanging="180"/>
+      </w:pPr>
+    </w:lvl>
+    <w:lvl w:ilvl="6" w:tplc="0409000F" w:tentative="1">
+      <w:start w:val="1"/>
+      <w:numFmt w:val="decimal"/>
+      <w:lvlText w:val="%7."/>
+      <w:lvlJc w:val="left"/>
+      <w:pPr>
+        <w:ind w:left="5040" w:hanging="360"/>
+      </w:pPr>
+    </w:lvl>
+    <w:lvl w:ilvl="7" w:tplc="04090019" w:tentative="1">
+      <w:start w:val="1"/>
+      <w:numFmt w:val="lowerLetter"/>
+      <w:lvlText w:val="%8."/>
+      <w:lvlJc w:val="left"/>
+      <w:pPr>
+        <w:ind w:left="5760" w:hanging="360"/>
+      </w:pPr>
+    </w:lvl>
+    <w:lvl w:ilvl="8" w:tplc="0409001B" w:tentative="1">
+      <w:start w:val="1"/>
+      <w:numFmt w:val="lowerRoman"/>
+      <w:lvlText w:val="%9."/>
+      <w:lvlJc w:val="right"/>
+      <w:pPr>
+        <w:ind w:left="6480" w:hanging="180"/>
+      </w:pPr>
+    </w:lvl>
+  </w:abstractNum>
   <w:num w:numId="1">
     <w:abstractNumId w:val="0"/>
+  </w:num>
+  <w:num w:numId="2">
+    <w:abstractNumId w:val="1"/>
   </w:num>
 </w:numbering>
 </file>
@@ -497,6 +630,17 @@
       <w:contextualSpacing/>
     </w:pPr>
   </w:style>
+  <w:style w:type="character" w:styleId="Hyperlink">
+    <w:name w:val="Hyperlink"/>
+    <w:basedOn w:val="DefaultParagraphFont"/>
+    <w:uiPriority w:val="99"/>
+    <w:unhideWhenUsed/>
+    <w:rsid w:val="005A6372"/>
+    <w:rPr>
+      <w:color w:val="0000FF" w:themeColor="hyperlink"/>
+      <w:u w:val="single"/>
+    </w:rPr>
+  </w:style>
 </w:styles>
 </file>
 
@@ -697,6 +841,17 @@
       <w:ind w:left="720"/>
       <w:contextualSpacing/>
     </w:pPr>
+  </w:style>
+  <w:style w:type="character" w:styleId="Hyperlink">
+    <w:name w:val="Hyperlink"/>
+    <w:basedOn w:val="DefaultParagraphFont"/>
+    <w:uiPriority w:val="99"/>
+    <w:unhideWhenUsed/>
+    <w:rsid w:val="005A6372"/>
+    <w:rPr>
+      <w:color w:val="0000FF" w:themeColor="hyperlink"/>
+      <w:u w:val="single"/>
+    </w:rPr>
   </w:style>
 </w:styles>
 </file>

</xml_diff>